<commit_message>
update dokumentasi teori database
</commit_message>
<xml_diff>
--- a/Prototyping Online Shop with Android Native Programming.docx
+++ b/Prototyping Online Shop with Android Native Programming.docx
@@ -55,7 +55,7 @@
           <w:szCs w:val="24"/>
         </w:rPr>
         <w:drawing>
-          <wp:inline distT="0" distB="0" distL="0" distR="0" wp14:anchorId="0A337AFA" wp14:editId="12DCABB0">
+          <wp:inline distT="0" distB="0" distL="0" distR="0" wp14:anchorId="0A337AFA" wp14:editId="07D5B831">
             <wp:extent cx="4038600" cy="3057797"/>
             <wp:effectExtent l="0" t="0" r="0" b="9525"/>
             <wp:docPr id="1" name="Picture 1"/>
@@ -107,11 +107,254 @@
     </w:p>
     <w:p>
       <w:pPr>
-        <w:rPr>
-          <w:rFonts w:ascii="Noto Serif" w:hAnsi="Noto Serif" w:cs="Noto Serif"/>
-          <w:szCs w:val="24"/>
-        </w:rPr>
-      </w:pPr>
+        <w:jc w:val="center"/>
+        <w:rPr>
+          <w:rFonts w:ascii="Noto Serif" w:hAnsi="Noto Serif" w:cs="Noto Serif"/>
+          <w:szCs w:val="24"/>
+        </w:rPr>
+      </w:pPr>
+    </w:p>
+    <w:p>
+      <w:pPr>
+        <w:jc w:val="center"/>
+        <w:rPr>
+          <w:rFonts w:ascii="Noto Serif" w:hAnsi="Noto Serif" w:cs="Noto Serif"/>
+          <w:szCs w:val="24"/>
+        </w:rPr>
+      </w:pPr>
+    </w:p>
+    <w:p>
+      <w:pPr>
+        <w:jc w:val="center"/>
+        <w:rPr>
+          <w:rFonts w:ascii="Noto Serif" w:hAnsi="Noto Serif" w:cs="Noto Serif"/>
+          <w:szCs w:val="24"/>
+        </w:rPr>
+      </w:pPr>
+    </w:p>
+    <w:p>
+      <w:pPr>
+        <w:jc w:val="center"/>
+        <w:rPr>
+          <w:rFonts w:ascii="Noto Serif" w:hAnsi="Noto Serif" w:cs="Noto Serif"/>
+          <w:szCs w:val="24"/>
+        </w:rPr>
+      </w:pPr>
+    </w:p>
+    <w:p>
+      <w:pPr>
+        <w:jc w:val="center"/>
+        <w:rPr>
+          <w:rFonts w:ascii="Noto Serif" w:hAnsi="Noto Serif" w:cs="Noto Serif"/>
+          <w:szCs w:val="24"/>
+        </w:rPr>
+      </w:pPr>
+      <w:bookmarkStart w:id="0" w:name="_GoBack"/>
+      <w:bookmarkEnd w:id="0"/>
+    </w:p>
+    <w:p>
+      <w:pPr>
+        <w:rPr>
+          <w:rFonts w:ascii="Noto Serif" w:hAnsi="Noto Serif" w:cs="Noto Serif"/>
+          <w:szCs w:val="24"/>
+        </w:rPr>
+      </w:pPr>
+      <w:proofErr w:type="spellStart"/>
+      <w:r>
+        <w:rPr>
+          <w:rFonts w:ascii="Noto Serif" w:hAnsi="Noto Serif" w:cs="Noto Serif"/>
+          <w:szCs w:val="24"/>
+        </w:rPr>
+        <w:t>Ditulis</w:t>
+      </w:r>
+      <w:proofErr w:type="spellEnd"/>
+      <w:r>
+        <w:rPr>
+          <w:rFonts w:ascii="Noto Serif" w:hAnsi="Noto Serif" w:cs="Noto Serif"/>
+          <w:szCs w:val="24"/>
+        </w:rPr>
+        <w:t xml:space="preserve"> </w:t>
+      </w:r>
+      <w:proofErr w:type="spellStart"/>
+      <w:r>
+        <w:rPr>
+          <w:rFonts w:ascii="Noto Serif" w:hAnsi="Noto Serif" w:cs="Noto Serif"/>
+          <w:szCs w:val="24"/>
+        </w:rPr>
+        <w:t>Oleh</w:t>
+      </w:r>
+      <w:proofErr w:type="spellEnd"/>
+      <w:r>
+        <w:rPr>
+          <w:rFonts w:ascii="Noto Serif" w:hAnsi="Noto Serif" w:cs="Noto Serif"/>
+          <w:szCs w:val="24"/>
+        </w:rPr>
+        <w:t>:</w:t>
+      </w:r>
+    </w:p>
+    <w:p>
+      <w:pPr>
+        <w:ind w:firstLine="720"/>
+        <w:rPr>
+          <w:rFonts w:ascii="Noto Serif" w:hAnsi="Noto Serif" w:cs="Noto Serif"/>
+          <w:szCs w:val="24"/>
+        </w:rPr>
+      </w:pPr>
+      <w:r>
+        <w:rPr>
+          <w:rFonts w:ascii="Noto Serif" w:hAnsi="Noto Serif" w:cs="Noto Serif"/>
+          <w:noProof/>
+          <w:szCs w:val="24"/>
+        </w:rPr>
+        <w:drawing>
+          <wp:anchor distT="0" distB="0" distL="114300" distR="114300" simplePos="0" relativeHeight="251658240" behindDoc="0" locked="0" layoutInCell="1" allowOverlap="1" wp14:anchorId="0A4BC622" wp14:editId="6446FFE2">
+            <wp:simplePos x="0" y="0"/>
+            <wp:positionH relativeFrom="column">
+              <wp:posOffset>13335</wp:posOffset>
+            </wp:positionH>
+            <wp:positionV relativeFrom="paragraph">
+              <wp:posOffset>21590</wp:posOffset>
+            </wp:positionV>
+            <wp:extent cx="457200" cy="457200"/>
+            <wp:effectExtent l="57150" t="57150" r="57150" b="57150"/>
+            <wp:wrapNone/>
+            <wp:docPr id="17" name="Picture 17" descr="D:\pp.jpg"/>
+            <wp:cNvGraphicFramePr>
+              <a:graphicFrameLocks xmlns:a="http://schemas.openxmlformats.org/drawingml/2006/main" noChangeAspect="1"/>
+            </wp:cNvGraphicFramePr>
+            <a:graphic xmlns:a="http://schemas.openxmlformats.org/drawingml/2006/main">
+              <a:graphicData uri="http://schemas.openxmlformats.org/drawingml/2006/picture">
+                <pic:pic xmlns:pic="http://schemas.openxmlformats.org/drawingml/2006/picture">
+                  <pic:nvPicPr>
+                    <pic:cNvPr id="0" name="Picture 13" descr="D:\pp.jpg"/>
+                    <pic:cNvPicPr>
+                      <a:picLocks noChangeAspect="1" noChangeArrowheads="1"/>
+                    </pic:cNvPicPr>
+                  </pic:nvPicPr>
+                  <pic:blipFill>
+                    <a:blip r:embed="rId9" cstate="print">
+                      <a:extLst>
+                        <a:ext uri="{28A0092B-C50C-407E-A947-70E740481C1C}">
+                          <a14:useLocalDpi xmlns:a14="http://schemas.microsoft.com/office/drawing/2010/main" val="0"/>
+                        </a:ext>
+                      </a:extLst>
+                    </a:blip>
+                    <a:srcRect/>
+                    <a:stretch>
+                      <a:fillRect/>
+                    </a:stretch>
+                  </pic:blipFill>
+                  <pic:spPr bwMode="auto">
+                    <a:xfrm>
+                      <a:off x="0" y="0"/>
+                      <a:ext cx="457200" cy="457200"/>
+                    </a:xfrm>
+                    <a:prstGeom prst="ellipse">
+                      <a:avLst/>
+                    </a:prstGeom>
+                    <a:ln w="63500" cap="rnd">
+                      <a:noFill/>
+                    </a:ln>
+                    <a:effectLst/>
+                    <a:scene3d>
+                      <a:camera prst="orthographicFront"/>
+                      <a:lightRig rig="contrasting" dir="t">
+                        <a:rot lat="0" lon="0" rev="3000000"/>
+                      </a:lightRig>
+                    </a:scene3d>
+                    <a:sp3d contourW="7620">
+                      <a:bevelT w="95250" h="31750"/>
+                      <a:contourClr>
+                        <a:srgbClr val="333333"/>
+                      </a:contourClr>
+                    </a:sp3d>
+                  </pic:spPr>
+                </pic:pic>
+              </a:graphicData>
+            </a:graphic>
+            <wp14:sizeRelH relativeFrom="margin">
+              <wp14:pctWidth>0</wp14:pctWidth>
+            </wp14:sizeRelH>
+            <wp14:sizeRelV relativeFrom="margin">
+              <wp14:pctHeight>0</wp14:pctHeight>
+            </wp14:sizeRelV>
+          </wp:anchor>
+        </w:drawing>
+      </w:r>
+      <w:r>
+        <w:rPr>
+          <w:rFonts w:ascii="Noto Serif" w:hAnsi="Noto Serif" w:cs="Noto Serif"/>
+          <w:szCs w:val="24"/>
+        </w:rPr>
+        <w:t xml:space="preserve">  </w:t>
+      </w:r>
+      <w:proofErr w:type="spellStart"/>
+      <w:r>
+        <w:rPr>
+          <w:rFonts w:ascii="Noto Serif" w:hAnsi="Noto Serif" w:cs="Noto Serif"/>
+          <w:szCs w:val="24"/>
+        </w:rPr>
+        <w:t>Kharisma</w:t>
+      </w:r>
+      <w:proofErr w:type="spellEnd"/>
+      <w:r>
+        <w:rPr>
+          <w:rFonts w:ascii="Noto Serif" w:hAnsi="Noto Serif" w:cs="Noto Serif"/>
+          <w:szCs w:val="24"/>
+        </w:rPr>
+        <w:t xml:space="preserve"> </w:t>
+      </w:r>
+      <w:proofErr w:type="spellStart"/>
+      <w:r>
+        <w:rPr>
+          <w:rFonts w:ascii="Noto Serif" w:hAnsi="Noto Serif" w:cs="Noto Serif"/>
+          <w:szCs w:val="24"/>
+        </w:rPr>
+        <w:t>Muzaki</w:t>
+      </w:r>
+      <w:proofErr w:type="spellEnd"/>
+      <w:r>
+        <w:rPr>
+          <w:rFonts w:ascii="Noto Serif" w:hAnsi="Noto Serif" w:cs="Noto Serif"/>
+          <w:szCs w:val="24"/>
+        </w:rPr>
+        <w:t xml:space="preserve"> </w:t>
+      </w:r>
+      <w:proofErr w:type="spellStart"/>
+      <w:r>
+        <w:rPr>
+          <w:rFonts w:ascii="Noto Serif" w:hAnsi="Noto Serif" w:cs="Noto Serif"/>
+          <w:szCs w:val="24"/>
+        </w:rPr>
+        <w:t>Ghufron</w:t>
+      </w:r>
+      <w:proofErr w:type="spellEnd"/>
+    </w:p>
+    <w:p>
+      <w:pPr>
+        <w:ind w:firstLine="720"/>
+        <w:rPr>
+          <w:rFonts w:ascii="Noto Serif" w:hAnsi="Noto Serif" w:cs="Noto Serif"/>
+          <w:szCs w:val="24"/>
+        </w:rPr>
+      </w:pPr>
+      <w:r>
+        <w:rPr>
+          <w:rFonts w:ascii="Noto Serif" w:hAnsi="Noto Serif" w:cs="Noto Serif"/>
+          <w:szCs w:val="24"/>
+        </w:rPr>
+        <w:t xml:space="preserve">  </w:t>
+      </w:r>
+      <w:hyperlink r:id="rId10" w:history="1">
+        <w:r>
+          <w:rPr>
+            <w:rStyle w:val="Hyperlink"/>
+            <w:rFonts w:ascii="Noto Serif" w:hAnsi="Noto Serif" w:cs="Noto Serif"/>
+            <w:szCs w:val="24"/>
+          </w:rPr>
+          <w:t>http://www.github.com/forderation</w:t>
+        </w:r>
+      </w:hyperlink>
       <w:r>
         <w:rPr>
           <w:rFonts w:ascii="Noto Serif" w:hAnsi="Noto Serif" w:cs="Noto Serif"/>
@@ -170,7 +413,7 @@
                     <pic:cNvPicPr/>
                   </pic:nvPicPr>
                   <pic:blipFill rotWithShape="1">
-                    <a:blip r:embed="rId9"/>
+                    <a:blip r:embed="rId11"/>
                     <a:srcRect l="25284" t="19027" r="43811" b="46961"/>
                     <a:stretch/>
                   </pic:blipFill>
@@ -212,7 +455,39 @@
           <w:noProof/>
           <w:szCs w:val="24"/>
         </w:rPr>
-        <w:t>Di bagian ini kita akan belajar teori arsitektur umum android yang sering digunakan dalam pembuatan aplikasi diantaranya yaitu Activity, Fragment, Context dan Intent. Perlu diketahui sebelum mengimplementasikan pengerjaan dalam aplikasi android kita perlu beberapa teori dan arsitektur dalam sebuah komponen.</w:t>
+        <w:t xml:space="preserve">Di bagian ini </w:t>
+      </w:r>
+      <w:r>
+        <w:rPr>
+          <w:rFonts w:ascii="Noto Serif" w:hAnsi="Noto Serif" w:cs="Noto Serif"/>
+          <w:noProof/>
+          <w:szCs w:val="24"/>
+        </w:rPr>
+        <w:t>anda</w:t>
+      </w:r>
+      <w:r>
+        <w:rPr>
+          <w:rFonts w:ascii="Noto Serif" w:hAnsi="Noto Serif" w:cs="Noto Serif"/>
+          <w:noProof/>
+          <w:szCs w:val="24"/>
+        </w:rPr>
+        <w:t xml:space="preserve"> akan belajar teori arsitektur umum android yang sering digunakan dalam pembuatan aplikasi diantaranya yaitu Activity, Fragment, Context dan Intent. Perlu diketahui sebelum mengimplementasikan pengerjaan dalam aplikasi android </w:t>
+      </w:r>
+      <w:r>
+        <w:rPr>
+          <w:rFonts w:ascii="Noto Serif" w:hAnsi="Noto Serif" w:cs="Noto Serif"/>
+          <w:noProof/>
+          <w:szCs w:val="24"/>
+        </w:rPr>
+        <w:t>anda</w:t>
+      </w:r>
+      <w:r>
+        <w:rPr>
+          <w:rFonts w:ascii="Noto Serif" w:hAnsi="Noto Serif" w:cs="Noto Serif"/>
+          <w:noProof/>
+          <w:szCs w:val="24"/>
+        </w:rPr>
+        <w:t xml:space="preserve"> perlu beberapa teori dan arsitektur dalam sebuah komponen.</w:t>
       </w:r>
     </w:p>
     <w:p>
@@ -271,7 +546,7 @@
                     </pic:cNvPicPr>
                   </pic:nvPicPr>
                   <pic:blipFill>
-                    <a:blip r:embed="rId10">
+                    <a:blip r:embed="rId12">
                       <a:extLst>
                         <a:ext uri="{28A0092B-C50C-407E-A947-70E740481C1C}">
                           <a14:useLocalDpi xmlns:a14="http://schemas.microsoft.com/office/drawing/2010/main" val="0"/>
@@ -2314,7 +2589,7 @@
                     </pic:cNvPicPr>
                   </pic:nvPicPr>
                   <pic:blipFill>
-                    <a:blip r:embed="rId11">
+                    <a:blip r:embed="rId13">
                       <a:extLst>
                         <a:ext uri="{28A0092B-C50C-407E-A947-70E740481C1C}">
                           <a14:useLocalDpi xmlns:a14="http://schemas.microsoft.com/office/drawing/2010/main" val="0"/>
@@ -2426,7 +2701,7 @@
           <w:color w:val="3D3D3D"/>
           <w:szCs w:val="24"/>
         </w:rPr>
-        <w:t>kita</w:t>
+        <w:t>anda</w:t>
       </w:r>
       <w:proofErr w:type="spellEnd"/>
       <w:r>
@@ -3833,7 +4108,7 @@
                     </pic:cNvPicPr>
                   </pic:nvPicPr>
                   <pic:blipFill>
-                    <a:blip r:embed="rId12" cstate="print">
+                    <a:blip r:embed="rId14" cstate="print">
                       <a:extLst>
                         <a:ext uri="{28A0092B-C50C-407E-A947-70E740481C1C}">
                           <a14:useLocalDpi xmlns:a14="http://schemas.microsoft.com/office/drawing/2010/main" val="0"/>
@@ -5237,7 +5512,7 @@
                     </pic:cNvPicPr>
                   </pic:nvPicPr>
                   <pic:blipFill>
-                    <a:blip r:embed="rId13">
+                    <a:blip r:embed="rId15">
                       <a:extLst>
                         <a:ext uri="{28A0092B-C50C-407E-A947-70E740481C1C}">
                           <a14:useLocalDpi xmlns:a14="http://schemas.microsoft.com/office/drawing/2010/main" val="0"/>
@@ -6303,7 +6578,7 @@
           <w:color w:val="3D3D3D"/>
           <w:shd w:val="clear" w:color="auto" w:fill="FFFFFF"/>
         </w:rPr>
-        <w:t>kita</w:t>
+        <w:t>anda</w:t>
       </w:r>
       <w:proofErr w:type="spellEnd"/>
       <w:r>
@@ -6536,32 +6811,16 @@
           <w:color w:val="3D3D3D"/>
           <w:shd w:val="clear" w:color="auto" w:fill="FFFFFF"/>
         </w:rPr>
-        <w:t>.</w:t>
-      </w:r>
+        <w:t xml:space="preserve">. </w:t>
+      </w:r>
+      <w:proofErr w:type="spellStart"/>
       <w:r>
         <w:rPr>
           <w:rFonts w:ascii="Noto Serif" w:hAnsi="Noto Serif" w:cs="Noto Serif"/>
           <w:color w:val="3D3D3D"/>
           <w:shd w:val="clear" w:color="auto" w:fill="FFFFFF"/>
         </w:rPr>
-        <w:t xml:space="preserve"> </w:t>
-      </w:r>
-      <w:proofErr w:type="spellStart"/>
-      <w:r>
-        <w:rPr>
-          <w:rFonts w:ascii="Noto Serif" w:hAnsi="Noto Serif" w:cs="Noto Serif"/>
-          <w:color w:val="3D3D3D"/>
-          <w:shd w:val="clear" w:color="auto" w:fill="FFFFFF"/>
-        </w:rPr>
-        <w:t>P</w:t>
-      </w:r>
-      <w:r>
-        <w:rPr>
-          <w:rFonts w:ascii="Noto Serif" w:hAnsi="Noto Serif" w:cs="Noto Serif"/>
-          <w:color w:val="3D3D3D"/>
-          <w:shd w:val="clear" w:color="auto" w:fill="FFFFFF"/>
-        </w:rPr>
-        <w:t>ada</w:t>
+        <w:t>Pada</w:t>
       </w:r>
       <w:proofErr w:type="spellEnd"/>
       <w:r>
@@ -6765,7 +7024,7 @@
           <w:rFonts w:ascii="Noto Serif" w:hAnsi="Noto Serif" w:cs="Noto Serif"/>
           <w:szCs w:val="24"/>
         </w:rPr>
-        <w:t>kita</w:t>
+        <w:t>anda</w:t>
       </w:r>
       <w:proofErr w:type="spellEnd"/>
       <w:r>
@@ -7797,7 +8056,7 @@
                     <pic:cNvPicPr/>
                   </pic:nvPicPr>
                   <pic:blipFill>
-                    <a:blip r:embed="rId14"/>
+                    <a:blip r:embed="rId16"/>
                     <a:stretch>
                       <a:fillRect/>
                     </a:stretch>
@@ -8084,14 +8343,1751 @@
     </w:p>
     <w:p>
       <w:pPr>
-        <w:ind w:left="720"/>
-        <w:rPr>
-          <w:rFonts w:ascii="Noto Serif" w:hAnsi="Noto Serif" w:cs="Noto Serif"/>
-          <w:szCs w:val="24"/>
-        </w:rPr>
-      </w:pPr>
-      <w:bookmarkStart w:id="0" w:name="_GoBack"/>
-      <w:bookmarkEnd w:id="0"/>
+        <w:ind w:left="720" w:firstLine="720"/>
+        <w:rPr>
+          <w:rFonts w:ascii="Noto Serif" w:hAnsi="Noto Serif" w:cs="Noto Serif"/>
+          <w:szCs w:val="24"/>
+        </w:rPr>
+      </w:pPr>
+      <w:r>
+        <w:rPr>
+          <w:rFonts w:ascii="Noto Serif" w:hAnsi="Noto Serif" w:cs="Noto Serif"/>
+          <w:szCs w:val="24"/>
+        </w:rPr>
+        <w:t xml:space="preserve">SQLite </w:t>
+      </w:r>
+      <w:proofErr w:type="spellStart"/>
+      <w:r>
+        <w:rPr>
+          <w:rFonts w:ascii="Noto Serif" w:hAnsi="Noto Serif" w:cs="Noto Serif"/>
+          <w:szCs w:val="24"/>
+        </w:rPr>
+        <w:t>merupakan</w:t>
+      </w:r>
+      <w:proofErr w:type="spellEnd"/>
+      <w:r>
+        <w:rPr>
+          <w:rFonts w:ascii="Noto Serif" w:hAnsi="Noto Serif" w:cs="Noto Serif"/>
+          <w:szCs w:val="24"/>
+        </w:rPr>
+        <w:t xml:space="preserve"> database yang </w:t>
+      </w:r>
+      <w:proofErr w:type="spellStart"/>
+      <w:r>
+        <w:rPr>
+          <w:rFonts w:ascii="Noto Serif" w:hAnsi="Noto Serif" w:cs="Noto Serif"/>
+          <w:szCs w:val="24"/>
+        </w:rPr>
+        <w:t>bersifat</w:t>
+      </w:r>
+      <w:proofErr w:type="spellEnd"/>
+      <w:r>
+        <w:rPr>
+          <w:rFonts w:ascii="Noto Serif" w:hAnsi="Noto Serif" w:cs="Noto Serif"/>
+          <w:szCs w:val="24"/>
+        </w:rPr>
+        <w:t xml:space="preserve"> open source yang </w:t>
+      </w:r>
+      <w:proofErr w:type="spellStart"/>
+      <w:r>
+        <w:rPr>
+          <w:rFonts w:ascii="Noto Serif" w:hAnsi="Noto Serif" w:cs="Noto Serif"/>
+          <w:szCs w:val="24"/>
+        </w:rPr>
+        <w:t>mendukung</w:t>
+      </w:r>
+      <w:proofErr w:type="spellEnd"/>
+      <w:r>
+        <w:rPr>
+          <w:rFonts w:ascii="Noto Serif" w:hAnsi="Noto Serif" w:cs="Noto Serif"/>
+          <w:szCs w:val="24"/>
+        </w:rPr>
+        <w:t xml:space="preserve"> </w:t>
+      </w:r>
+      <w:proofErr w:type="spellStart"/>
+      <w:r>
+        <w:rPr>
+          <w:rFonts w:ascii="Noto Serif" w:hAnsi="Noto Serif" w:cs="Noto Serif"/>
+          <w:szCs w:val="24"/>
+        </w:rPr>
+        <w:t>operasi</w:t>
+      </w:r>
+      <w:proofErr w:type="spellEnd"/>
+      <w:r>
+        <w:rPr>
+          <w:rFonts w:ascii="Noto Serif" w:hAnsi="Noto Serif" w:cs="Noto Serif"/>
+          <w:szCs w:val="24"/>
+        </w:rPr>
+        <w:t xml:space="preserve"> </w:t>
+      </w:r>
+      <w:proofErr w:type="spellStart"/>
+      <w:r>
+        <w:rPr>
+          <w:rFonts w:ascii="Noto Serif" w:hAnsi="Noto Serif" w:cs="Noto Serif"/>
+          <w:szCs w:val="24"/>
+        </w:rPr>
+        <w:t>relasi</w:t>
+      </w:r>
+      <w:proofErr w:type="spellEnd"/>
+      <w:r>
+        <w:rPr>
+          <w:rFonts w:ascii="Noto Serif" w:hAnsi="Noto Serif" w:cs="Noto Serif"/>
+          <w:szCs w:val="24"/>
+        </w:rPr>
+        <w:t xml:space="preserve"> </w:t>
+      </w:r>
+      <w:proofErr w:type="spellStart"/>
+      <w:r>
+        <w:rPr>
+          <w:rFonts w:ascii="Noto Serif" w:hAnsi="Noto Serif" w:cs="Noto Serif"/>
+          <w:szCs w:val="24"/>
+        </w:rPr>
+        <w:t>standar</w:t>
+      </w:r>
+      <w:proofErr w:type="spellEnd"/>
+      <w:r>
+        <w:rPr>
+          <w:rFonts w:ascii="Noto Serif" w:hAnsi="Noto Serif" w:cs="Noto Serif"/>
+          <w:szCs w:val="24"/>
+        </w:rPr>
+        <w:t xml:space="preserve"> yang </w:t>
+      </w:r>
+      <w:proofErr w:type="spellStart"/>
+      <w:r>
+        <w:rPr>
+          <w:rFonts w:ascii="Noto Serif" w:hAnsi="Noto Serif" w:cs="Noto Serif"/>
+          <w:szCs w:val="24"/>
+        </w:rPr>
+        <w:t>umum</w:t>
+      </w:r>
+      <w:proofErr w:type="spellEnd"/>
+      <w:r>
+        <w:rPr>
+          <w:rFonts w:ascii="Noto Serif" w:hAnsi="Noto Serif" w:cs="Noto Serif"/>
+          <w:szCs w:val="24"/>
+        </w:rPr>
+        <w:t xml:space="preserve"> </w:t>
+      </w:r>
+      <w:proofErr w:type="spellStart"/>
+      <w:r>
+        <w:rPr>
+          <w:rFonts w:ascii="Noto Serif" w:hAnsi="Noto Serif" w:cs="Noto Serif"/>
+          <w:szCs w:val="24"/>
+        </w:rPr>
+        <w:t>terdapat</w:t>
+      </w:r>
+      <w:proofErr w:type="spellEnd"/>
+      <w:r>
+        <w:rPr>
+          <w:rFonts w:ascii="Noto Serif" w:hAnsi="Noto Serif" w:cs="Noto Serif"/>
+          <w:szCs w:val="24"/>
+        </w:rPr>
+        <w:t xml:space="preserve"> </w:t>
+      </w:r>
+      <w:proofErr w:type="spellStart"/>
+      <w:r>
+        <w:rPr>
+          <w:rFonts w:ascii="Noto Serif" w:hAnsi="Noto Serif" w:cs="Noto Serif"/>
+          <w:szCs w:val="24"/>
+        </w:rPr>
+        <w:t>pada</w:t>
+      </w:r>
+      <w:proofErr w:type="spellEnd"/>
+      <w:r>
+        <w:rPr>
+          <w:rFonts w:ascii="Noto Serif" w:hAnsi="Noto Serif" w:cs="Noto Serif"/>
+          <w:szCs w:val="24"/>
+        </w:rPr>
+        <w:t xml:space="preserve"> engine database </w:t>
+      </w:r>
+      <w:proofErr w:type="spellStart"/>
+      <w:r>
+        <w:rPr>
+          <w:rFonts w:ascii="Noto Serif" w:hAnsi="Noto Serif" w:cs="Noto Serif"/>
+          <w:szCs w:val="24"/>
+        </w:rPr>
+        <w:t>seperti</w:t>
+      </w:r>
+      <w:proofErr w:type="spellEnd"/>
+      <w:r>
+        <w:rPr>
+          <w:rFonts w:ascii="Noto Serif" w:hAnsi="Noto Serif" w:cs="Noto Serif"/>
+          <w:szCs w:val="24"/>
+        </w:rPr>
+        <w:t xml:space="preserve"> </w:t>
+      </w:r>
+      <w:proofErr w:type="spellStart"/>
+      <w:r>
+        <w:rPr>
+          <w:rFonts w:ascii="Noto Serif" w:hAnsi="Noto Serif" w:cs="Noto Serif"/>
+          <w:szCs w:val="24"/>
+        </w:rPr>
+        <w:t>sintaks</w:t>
+      </w:r>
+      <w:proofErr w:type="spellEnd"/>
+      <w:r>
+        <w:rPr>
+          <w:rFonts w:ascii="Noto Serif" w:hAnsi="Noto Serif" w:cs="Noto Serif"/>
+          <w:szCs w:val="24"/>
+        </w:rPr>
+        <w:t xml:space="preserve"> SQL </w:t>
+      </w:r>
+      <w:proofErr w:type="spellStart"/>
+      <w:r>
+        <w:rPr>
+          <w:rFonts w:ascii="Noto Serif" w:hAnsi="Noto Serif" w:cs="Noto Serif"/>
+          <w:szCs w:val="24"/>
+        </w:rPr>
+        <w:t>dan</w:t>
+      </w:r>
+      <w:proofErr w:type="spellEnd"/>
+      <w:r>
+        <w:rPr>
+          <w:rFonts w:ascii="Noto Serif" w:hAnsi="Noto Serif" w:cs="Noto Serif"/>
+          <w:szCs w:val="24"/>
+        </w:rPr>
+        <w:t xml:space="preserve"> </w:t>
+      </w:r>
+      <w:proofErr w:type="spellStart"/>
+      <w:r>
+        <w:rPr>
+          <w:rFonts w:ascii="Noto Serif" w:hAnsi="Noto Serif" w:cs="Noto Serif"/>
+          <w:szCs w:val="24"/>
+        </w:rPr>
+        <w:t>operasi</w:t>
+      </w:r>
+      <w:proofErr w:type="spellEnd"/>
+      <w:r>
+        <w:rPr>
+          <w:rFonts w:ascii="Noto Serif" w:hAnsi="Noto Serif" w:cs="Noto Serif"/>
+          <w:szCs w:val="24"/>
+        </w:rPr>
+        <w:t xml:space="preserve"> </w:t>
+      </w:r>
+      <w:proofErr w:type="spellStart"/>
+      <w:r>
+        <w:rPr>
+          <w:rFonts w:ascii="Noto Serif" w:hAnsi="Noto Serif" w:cs="Noto Serif"/>
+          <w:szCs w:val="24"/>
+        </w:rPr>
+        <w:t>transaksi</w:t>
+      </w:r>
+      <w:proofErr w:type="spellEnd"/>
+      <w:r>
+        <w:rPr>
+          <w:rFonts w:ascii="Noto Serif" w:hAnsi="Noto Serif" w:cs="Noto Serif"/>
+          <w:szCs w:val="24"/>
+        </w:rPr>
+        <w:t xml:space="preserve">. </w:t>
+      </w:r>
+      <w:proofErr w:type="spellStart"/>
+      <w:r>
+        <w:rPr>
+          <w:rFonts w:ascii="Noto Serif" w:hAnsi="Noto Serif" w:cs="Noto Serif"/>
+          <w:szCs w:val="24"/>
+        </w:rPr>
+        <w:t>Meskipun</w:t>
+      </w:r>
+      <w:proofErr w:type="spellEnd"/>
+      <w:r>
+        <w:rPr>
+          <w:rFonts w:ascii="Noto Serif" w:hAnsi="Noto Serif" w:cs="Noto Serif"/>
+          <w:szCs w:val="24"/>
+        </w:rPr>
+        <w:t xml:space="preserve"> </w:t>
+      </w:r>
+      <w:proofErr w:type="spellStart"/>
+      <w:r>
+        <w:rPr>
+          <w:rFonts w:ascii="Noto Serif" w:hAnsi="Noto Serif" w:cs="Noto Serif"/>
+          <w:szCs w:val="24"/>
+        </w:rPr>
+        <w:t>berjalan</w:t>
+      </w:r>
+      <w:proofErr w:type="spellEnd"/>
+      <w:r>
+        <w:rPr>
+          <w:rFonts w:ascii="Noto Serif" w:hAnsi="Noto Serif" w:cs="Noto Serif"/>
+          <w:szCs w:val="24"/>
+        </w:rPr>
+        <w:t xml:space="preserve"> </w:t>
+      </w:r>
+      <w:proofErr w:type="spellStart"/>
+      <w:r>
+        <w:rPr>
+          <w:rFonts w:ascii="Noto Serif" w:hAnsi="Noto Serif" w:cs="Noto Serif"/>
+          <w:szCs w:val="24"/>
+        </w:rPr>
+        <w:t>seperti</w:t>
+      </w:r>
+      <w:proofErr w:type="spellEnd"/>
+      <w:r>
+        <w:rPr>
+          <w:rFonts w:ascii="Noto Serif" w:hAnsi="Noto Serif" w:cs="Noto Serif"/>
+          <w:szCs w:val="24"/>
+        </w:rPr>
+        <w:t xml:space="preserve"> database, </w:t>
+      </w:r>
+      <w:proofErr w:type="spellStart"/>
+      <w:r>
+        <w:rPr>
+          <w:rFonts w:ascii="Noto Serif" w:hAnsi="Noto Serif" w:cs="Noto Serif"/>
+          <w:szCs w:val="24"/>
+        </w:rPr>
+        <w:t>pada</w:t>
+      </w:r>
+      <w:proofErr w:type="spellEnd"/>
+      <w:r>
+        <w:rPr>
+          <w:rFonts w:ascii="Noto Serif" w:hAnsi="Noto Serif" w:cs="Noto Serif"/>
+          <w:szCs w:val="24"/>
+        </w:rPr>
+        <w:t xml:space="preserve"> </w:t>
+      </w:r>
+      <w:proofErr w:type="spellStart"/>
+      <w:r>
+        <w:rPr>
+          <w:rFonts w:ascii="Noto Serif" w:hAnsi="Noto Serif" w:cs="Noto Serif"/>
+          <w:szCs w:val="24"/>
+        </w:rPr>
+        <w:t>umumnya</w:t>
+      </w:r>
+      <w:proofErr w:type="spellEnd"/>
+      <w:r>
+        <w:rPr>
+          <w:rFonts w:ascii="Noto Serif" w:hAnsi="Noto Serif" w:cs="Noto Serif"/>
+          <w:szCs w:val="24"/>
+        </w:rPr>
+        <w:t xml:space="preserve"> </w:t>
+      </w:r>
+      <w:proofErr w:type="spellStart"/>
+      <w:r>
+        <w:rPr>
+          <w:rFonts w:ascii="Noto Serif" w:hAnsi="Noto Serif" w:cs="Noto Serif"/>
+          <w:szCs w:val="24"/>
+        </w:rPr>
+        <w:t>sqlite</w:t>
+      </w:r>
+      <w:proofErr w:type="spellEnd"/>
+      <w:r>
+        <w:rPr>
+          <w:rFonts w:ascii="Noto Serif" w:hAnsi="Noto Serif" w:cs="Noto Serif"/>
+          <w:szCs w:val="24"/>
+        </w:rPr>
+        <w:t xml:space="preserve"> </w:t>
+      </w:r>
+      <w:proofErr w:type="spellStart"/>
+      <w:r>
+        <w:rPr>
+          <w:rFonts w:ascii="Noto Serif" w:hAnsi="Noto Serif" w:cs="Noto Serif"/>
+          <w:szCs w:val="24"/>
+        </w:rPr>
+        <w:t>berukuran</w:t>
+      </w:r>
+      <w:proofErr w:type="spellEnd"/>
+      <w:r>
+        <w:rPr>
+          <w:rFonts w:ascii="Noto Serif" w:hAnsi="Noto Serif" w:cs="Noto Serif"/>
+          <w:szCs w:val="24"/>
+        </w:rPr>
+        <w:t xml:space="preserve"> </w:t>
+      </w:r>
+      <w:proofErr w:type="spellStart"/>
+      <w:r>
+        <w:rPr>
+          <w:rFonts w:ascii="Noto Serif" w:hAnsi="Noto Serif" w:cs="Noto Serif"/>
+          <w:szCs w:val="24"/>
+        </w:rPr>
+        <w:t>kecil</w:t>
+      </w:r>
+      <w:proofErr w:type="spellEnd"/>
+      <w:r>
+        <w:rPr>
+          <w:rFonts w:ascii="Noto Serif" w:hAnsi="Noto Serif" w:cs="Noto Serif"/>
+          <w:szCs w:val="24"/>
+        </w:rPr>
+        <w:t xml:space="preserve"> </w:t>
+      </w:r>
+      <w:proofErr w:type="spellStart"/>
+      <w:r>
+        <w:rPr>
+          <w:rFonts w:ascii="Noto Serif" w:hAnsi="Noto Serif" w:cs="Noto Serif"/>
+          <w:szCs w:val="24"/>
+        </w:rPr>
+        <w:t>dan</w:t>
+      </w:r>
+      <w:proofErr w:type="spellEnd"/>
+      <w:r>
+        <w:rPr>
+          <w:rFonts w:ascii="Noto Serif" w:hAnsi="Noto Serif" w:cs="Noto Serif"/>
+          <w:szCs w:val="24"/>
+        </w:rPr>
+        <w:t xml:space="preserve"> </w:t>
+      </w:r>
+      <w:proofErr w:type="spellStart"/>
+      <w:r>
+        <w:rPr>
+          <w:rFonts w:ascii="Noto Serif" w:hAnsi="Noto Serif" w:cs="Noto Serif"/>
+          <w:szCs w:val="24"/>
+        </w:rPr>
+        <w:t>mampu</w:t>
+      </w:r>
+      <w:proofErr w:type="spellEnd"/>
+      <w:r>
+        <w:rPr>
+          <w:rFonts w:ascii="Noto Serif" w:hAnsi="Noto Serif" w:cs="Noto Serif"/>
+          <w:szCs w:val="24"/>
+        </w:rPr>
+        <w:t xml:space="preserve"> </w:t>
+      </w:r>
+      <w:proofErr w:type="spellStart"/>
+      <w:r>
+        <w:rPr>
+          <w:rFonts w:ascii="Noto Serif" w:hAnsi="Noto Serif" w:cs="Noto Serif"/>
+          <w:szCs w:val="24"/>
+        </w:rPr>
+        <w:t>berjalan</w:t>
+      </w:r>
+      <w:proofErr w:type="spellEnd"/>
+      <w:r>
+        <w:rPr>
+          <w:rFonts w:ascii="Noto Serif" w:hAnsi="Noto Serif" w:cs="Noto Serif"/>
+          <w:szCs w:val="24"/>
+        </w:rPr>
+        <w:t xml:space="preserve"> </w:t>
+      </w:r>
+      <w:proofErr w:type="spellStart"/>
+      <w:r>
+        <w:rPr>
+          <w:rFonts w:ascii="Noto Serif" w:hAnsi="Noto Serif" w:cs="Noto Serif"/>
+          <w:szCs w:val="24"/>
+        </w:rPr>
+        <w:t>pada</w:t>
+      </w:r>
+      <w:proofErr w:type="spellEnd"/>
+      <w:r>
+        <w:rPr>
+          <w:rFonts w:ascii="Noto Serif" w:hAnsi="Noto Serif" w:cs="Noto Serif"/>
+          <w:szCs w:val="24"/>
+        </w:rPr>
+        <w:t xml:space="preserve"> </w:t>
+      </w:r>
+      <w:proofErr w:type="spellStart"/>
+      <w:r>
+        <w:rPr>
+          <w:rFonts w:ascii="Noto Serif" w:hAnsi="Noto Serif" w:cs="Noto Serif"/>
+          <w:szCs w:val="24"/>
+        </w:rPr>
+        <w:t>peranti</w:t>
+      </w:r>
+      <w:proofErr w:type="spellEnd"/>
+      <w:r>
+        <w:rPr>
+          <w:rFonts w:ascii="Noto Serif" w:hAnsi="Noto Serif" w:cs="Noto Serif"/>
+          <w:szCs w:val="24"/>
+        </w:rPr>
+        <w:t xml:space="preserve"> </w:t>
+      </w:r>
+      <w:proofErr w:type="spellStart"/>
+      <w:r>
+        <w:rPr>
+          <w:rFonts w:ascii="Noto Serif" w:hAnsi="Noto Serif" w:cs="Noto Serif"/>
+          <w:szCs w:val="24"/>
+        </w:rPr>
+        <w:t>dengan</w:t>
+      </w:r>
+      <w:proofErr w:type="spellEnd"/>
+      <w:r>
+        <w:rPr>
+          <w:rFonts w:ascii="Noto Serif" w:hAnsi="Noto Serif" w:cs="Noto Serif"/>
+          <w:szCs w:val="24"/>
+        </w:rPr>
+        <w:t xml:space="preserve"> </w:t>
+      </w:r>
+      <w:proofErr w:type="spellStart"/>
+      <w:r>
+        <w:rPr>
+          <w:rFonts w:ascii="Noto Serif" w:hAnsi="Noto Serif" w:cs="Noto Serif"/>
+          <w:szCs w:val="24"/>
+        </w:rPr>
+        <w:t>memo</w:t>
+      </w:r>
+      <w:r>
+        <w:rPr>
+          <w:rFonts w:ascii="Noto Serif" w:hAnsi="Noto Serif" w:cs="Noto Serif"/>
+          <w:szCs w:val="24"/>
+        </w:rPr>
+        <w:t>ri</w:t>
+      </w:r>
+      <w:proofErr w:type="spellEnd"/>
+      <w:r>
+        <w:rPr>
+          <w:rFonts w:ascii="Noto Serif" w:hAnsi="Noto Serif" w:cs="Noto Serif"/>
+          <w:szCs w:val="24"/>
+        </w:rPr>
+        <w:t xml:space="preserve"> </w:t>
+      </w:r>
+      <w:proofErr w:type="spellStart"/>
+      <w:r>
+        <w:rPr>
+          <w:rFonts w:ascii="Noto Serif" w:hAnsi="Noto Serif" w:cs="Noto Serif"/>
+          <w:szCs w:val="24"/>
+        </w:rPr>
+        <w:t>terbatas</w:t>
+      </w:r>
+      <w:proofErr w:type="spellEnd"/>
+      <w:r>
+        <w:rPr>
+          <w:rFonts w:ascii="Noto Serif" w:hAnsi="Noto Serif" w:cs="Noto Serif"/>
+          <w:szCs w:val="24"/>
+        </w:rPr>
+        <w:t xml:space="preserve"> </w:t>
+      </w:r>
+      <w:proofErr w:type="spellStart"/>
+      <w:r>
+        <w:rPr>
+          <w:rFonts w:ascii="Noto Serif" w:hAnsi="Noto Serif" w:cs="Noto Serif"/>
+          <w:szCs w:val="24"/>
+        </w:rPr>
+        <w:t>seperti</w:t>
+      </w:r>
+      <w:proofErr w:type="spellEnd"/>
+      <w:r>
+        <w:rPr>
+          <w:rFonts w:ascii="Noto Serif" w:hAnsi="Noto Serif" w:cs="Noto Serif"/>
+          <w:szCs w:val="24"/>
+        </w:rPr>
+        <w:t xml:space="preserve"> smartphone.</w:t>
+      </w:r>
+    </w:p>
+    <w:p>
+      <w:pPr>
+        <w:ind w:left="720" w:firstLine="720"/>
+        <w:rPr>
+          <w:rFonts w:ascii="Noto Serif" w:hAnsi="Noto Serif" w:cs="Noto Serif"/>
+          <w:szCs w:val="24"/>
+        </w:rPr>
+      </w:pPr>
+      <w:r>
+        <w:rPr>
+          <w:rFonts w:ascii="Noto Serif" w:hAnsi="Noto Serif" w:cs="Noto Serif"/>
+          <w:szCs w:val="24"/>
+        </w:rPr>
+        <w:t xml:space="preserve">SQLite </w:t>
+      </w:r>
+      <w:proofErr w:type="spellStart"/>
+      <w:r>
+        <w:rPr>
+          <w:rFonts w:ascii="Noto Serif" w:hAnsi="Noto Serif" w:cs="Noto Serif"/>
+          <w:szCs w:val="24"/>
+        </w:rPr>
+        <w:t>hanya</w:t>
+      </w:r>
+      <w:proofErr w:type="spellEnd"/>
+      <w:r>
+        <w:rPr>
+          <w:rFonts w:ascii="Noto Serif" w:hAnsi="Noto Serif" w:cs="Noto Serif"/>
+          <w:szCs w:val="24"/>
+        </w:rPr>
+        <w:t xml:space="preserve"> </w:t>
+      </w:r>
+      <w:proofErr w:type="spellStart"/>
+      <w:r>
+        <w:rPr>
+          <w:rFonts w:ascii="Noto Serif" w:hAnsi="Noto Serif" w:cs="Noto Serif"/>
+          <w:szCs w:val="24"/>
+        </w:rPr>
+        <w:t>mendukung</w:t>
+      </w:r>
+      <w:proofErr w:type="spellEnd"/>
+      <w:r>
+        <w:rPr>
+          <w:rFonts w:ascii="Noto Serif" w:hAnsi="Noto Serif" w:cs="Noto Serif"/>
+          <w:szCs w:val="24"/>
+        </w:rPr>
+        <w:t xml:space="preserve"> </w:t>
+      </w:r>
+      <w:proofErr w:type="spellStart"/>
+      <w:r>
+        <w:rPr>
+          <w:rFonts w:ascii="Noto Serif" w:hAnsi="Noto Serif" w:cs="Noto Serif"/>
+          <w:szCs w:val="24"/>
+        </w:rPr>
+        <w:t>beberapa</w:t>
+      </w:r>
+      <w:proofErr w:type="spellEnd"/>
+      <w:r>
+        <w:rPr>
+          <w:rFonts w:ascii="Noto Serif" w:hAnsi="Noto Serif" w:cs="Noto Serif"/>
+          <w:szCs w:val="24"/>
+        </w:rPr>
+        <w:t xml:space="preserve"> </w:t>
+      </w:r>
+      <w:proofErr w:type="spellStart"/>
+      <w:r>
+        <w:rPr>
+          <w:rFonts w:ascii="Noto Serif" w:hAnsi="Noto Serif" w:cs="Noto Serif"/>
+          <w:szCs w:val="24"/>
+        </w:rPr>
+        <w:t>tipe</w:t>
+      </w:r>
+      <w:proofErr w:type="spellEnd"/>
+      <w:r>
+        <w:rPr>
+          <w:rFonts w:ascii="Noto Serif" w:hAnsi="Noto Serif" w:cs="Noto Serif"/>
+          <w:szCs w:val="24"/>
+        </w:rPr>
+        <w:t xml:space="preserve"> data </w:t>
+      </w:r>
+      <w:proofErr w:type="spellStart"/>
+      <w:r>
+        <w:rPr>
+          <w:rFonts w:ascii="Noto Serif" w:hAnsi="Noto Serif" w:cs="Noto Serif"/>
+          <w:szCs w:val="24"/>
+        </w:rPr>
+        <w:t>seperti</w:t>
+      </w:r>
+      <w:proofErr w:type="spellEnd"/>
+      <w:r>
+        <w:rPr>
+          <w:rFonts w:ascii="Noto Serif" w:hAnsi="Noto Serif" w:cs="Noto Serif"/>
+          <w:szCs w:val="24"/>
+        </w:rPr>
+        <w:t xml:space="preserve"> text </w:t>
+      </w:r>
+      <w:proofErr w:type="spellStart"/>
+      <w:r>
+        <w:rPr>
+          <w:rFonts w:ascii="Noto Serif" w:hAnsi="Noto Serif" w:cs="Noto Serif"/>
+          <w:szCs w:val="24"/>
+        </w:rPr>
+        <w:t>untuk</w:t>
+      </w:r>
+      <w:proofErr w:type="spellEnd"/>
+      <w:r>
+        <w:rPr>
+          <w:rFonts w:ascii="Noto Serif" w:hAnsi="Noto Serif" w:cs="Noto Serif"/>
+          <w:szCs w:val="24"/>
+        </w:rPr>
+        <w:t xml:space="preserve"> </w:t>
+      </w:r>
+      <w:proofErr w:type="spellStart"/>
+      <w:r>
+        <w:rPr>
+          <w:rFonts w:ascii="Noto Serif" w:hAnsi="Noto Serif" w:cs="Noto Serif"/>
+          <w:szCs w:val="24"/>
+        </w:rPr>
+        <w:t>penyimpanan</w:t>
+      </w:r>
+      <w:proofErr w:type="spellEnd"/>
+      <w:r>
+        <w:rPr>
+          <w:rFonts w:ascii="Noto Serif" w:hAnsi="Noto Serif" w:cs="Noto Serif"/>
+          <w:szCs w:val="24"/>
+        </w:rPr>
+        <w:t xml:space="preserve"> data </w:t>
+      </w:r>
+      <w:proofErr w:type="spellStart"/>
+      <w:r>
+        <w:rPr>
+          <w:rFonts w:ascii="Noto Serif" w:hAnsi="Noto Serif" w:cs="Noto Serif"/>
+          <w:szCs w:val="24"/>
+        </w:rPr>
+        <w:t>dalam</w:t>
+      </w:r>
+      <w:proofErr w:type="spellEnd"/>
+      <w:r>
+        <w:rPr>
+          <w:rFonts w:ascii="Noto Serif" w:hAnsi="Noto Serif" w:cs="Noto Serif"/>
+          <w:szCs w:val="24"/>
+        </w:rPr>
+        <w:t xml:space="preserve"> </w:t>
+      </w:r>
+      <w:proofErr w:type="spellStart"/>
+      <w:r>
+        <w:rPr>
+          <w:rFonts w:ascii="Noto Serif" w:hAnsi="Noto Serif" w:cs="Noto Serif"/>
+          <w:szCs w:val="24"/>
+        </w:rPr>
+        <w:t>bentuk</w:t>
+      </w:r>
+      <w:proofErr w:type="spellEnd"/>
+      <w:r>
+        <w:rPr>
+          <w:rFonts w:ascii="Noto Serif" w:hAnsi="Noto Serif" w:cs="Noto Serif"/>
+          <w:szCs w:val="24"/>
+        </w:rPr>
+        <w:t xml:space="preserve"> string, </w:t>
+      </w:r>
+      <w:proofErr w:type="spellStart"/>
+      <w:r>
+        <w:rPr>
+          <w:rFonts w:ascii="Noto Serif" w:hAnsi="Noto Serif" w:cs="Noto Serif"/>
+          <w:szCs w:val="24"/>
+        </w:rPr>
+        <w:t>int</w:t>
+      </w:r>
+      <w:proofErr w:type="spellEnd"/>
+      <w:r>
+        <w:rPr>
+          <w:rFonts w:ascii="Noto Serif" w:hAnsi="Noto Serif" w:cs="Noto Serif"/>
+          <w:szCs w:val="24"/>
+        </w:rPr>
+        <w:t xml:space="preserve"> </w:t>
+      </w:r>
+      <w:proofErr w:type="spellStart"/>
+      <w:r>
+        <w:rPr>
+          <w:rFonts w:ascii="Noto Serif" w:hAnsi="Noto Serif" w:cs="Noto Serif"/>
+          <w:szCs w:val="24"/>
+        </w:rPr>
+        <w:t>untuk</w:t>
+      </w:r>
+      <w:proofErr w:type="spellEnd"/>
+      <w:r>
+        <w:rPr>
+          <w:rFonts w:ascii="Noto Serif" w:hAnsi="Noto Serif" w:cs="Noto Serif"/>
+          <w:szCs w:val="24"/>
+        </w:rPr>
+        <w:t xml:space="preserve"> </w:t>
+      </w:r>
+      <w:proofErr w:type="spellStart"/>
+      <w:r>
+        <w:rPr>
+          <w:rFonts w:ascii="Noto Serif" w:hAnsi="Noto Serif" w:cs="Noto Serif"/>
+          <w:szCs w:val="24"/>
+        </w:rPr>
+        <w:t>menyimpan</w:t>
+      </w:r>
+      <w:proofErr w:type="spellEnd"/>
+      <w:r>
+        <w:rPr>
+          <w:rFonts w:ascii="Noto Serif" w:hAnsi="Noto Serif" w:cs="Noto Serif"/>
+          <w:szCs w:val="24"/>
+        </w:rPr>
+        <w:t xml:space="preserve"> data </w:t>
+      </w:r>
+      <w:proofErr w:type="spellStart"/>
+      <w:r>
+        <w:rPr>
+          <w:rFonts w:ascii="Noto Serif" w:hAnsi="Noto Serif" w:cs="Noto Serif"/>
+          <w:szCs w:val="24"/>
+        </w:rPr>
+        <w:t>dalam</w:t>
+      </w:r>
+      <w:proofErr w:type="spellEnd"/>
+      <w:r>
+        <w:rPr>
+          <w:rFonts w:ascii="Noto Serif" w:hAnsi="Noto Serif" w:cs="Noto Serif"/>
+          <w:szCs w:val="24"/>
+        </w:rPr>
+        <w:t xml:space="preserve"> </w:t>
+      </w:r>
+      <w:proofErr w:type="spellStart"/>
+      <w:r>
+        <w:rPr>
+          <w:rFonts w:ascii="Noto Serif" w:hAnsi="Noto Serif" w:cs="Noto Serif"/>
+          <w:szCs w:val="24"/>
+        </w:rPr>
+        <w:t>bentuk</w:t>
+      </w:r>
+      <w:proofErr w:type="spellEnd"/>
+      <w:r>
+        <w:rPr>
+          <w:rFonts w:ascii="Noto Serif" w:hAnsi="Noto Serif" w:cs="Noto Serif"/>
+          <w:szCs w:val="24"/>
+        </w:rPr>
+        <w:t xml:space="preserve"> </w:t>
+      </w:r>
+      <w:proofErr w:type="spellStart"/>
+      <w:r>
+        <w:rPr>
+          <w:rFonts w:ascii="Noto Serif" w:hAnsi="Noto Serif" w:cs="Noto Serif"/>
+          <w:szCs w:val="24"/>
+        </w:rPr>
+        <w:t>bilang</w:t>
+      </w:r>
+      <w:proofErr w:type="spellEnd"/>
+      <w:r>
+        <w:rPr>
+          <w:rFonts w:ascii="Noto Serif" w:hAnsi="Noto Serif" w:cs="Noto Serif"/>
+          <w:szCs w:val="24"/>
+        </w:rPr>
+        <w:t xml:space="preserve"> </w:t>
+      </w:r>
+      <w:proofErr w:type="spellStart"/>
+      <w:r>
+        <w:rPr>
+          <w:rFonts w:ascii="Noto Serif" w:hAnsi="Noto Serif" w:cs="Noto Serif"/>
+          <w:szCs w:val="24"/>
+        </w:rPr>
+        <w:t>bulat</w:t>
+      </w:r>
+      <w:proofErr w:type="spellEnd"/>
+      <w:r>
+        <w:rPr>
+          <w:rFonts w:ascii="Noto Serif" w:hAnsi="Noto Serif" w:cs="Noto Serif"/>
+          <w:szCs w:val="24"/>
+        </w:rPr>
+        <w:t xml:space="preserve">, real </w:t>
+      </w:r>
+      <w:proofErr w:type="spellStart"/>
+      <w:r>
+        <w:rPr>
+          <w:rFonts w:ascii="Noto Serif" w:hAnsi="Noto Serif" w:cs="Noto Serif"/>
+          <w:szCs w:val="24"/>
+        </w:rPr>
+        <w:t>untuk</w:t>
+      </w:r>
+      <w:proofErr w:type="spellEnd"/>
+      <w:r>
+        <w:rPr>
+          <w:rFonts w:ascii="Noto Serif" w:hAnsi="Noto Serif" w:cs="Noto Serif"/>
+          <w:szCs w:val="24"/>
+        </w:rPr>
+        <w:t xml:space="preserve"> </w:t>
+      </w:r>
+      <w:proofErr w:type="spellStart"/>
+      <w:r>
+        <w:rPr>
+          <w:rFonts w:ascii="Noto Serif" w:hAnsi="Noto Serif" w:cs="Noto Serif"/>
+          <w:szCs w:val="24"/>
+        </w:rPr>
+        <w:t>penyimpan</w:t>
+      </w:r>
+      <w:proofErr w:type="spellEnd"/>
+      <w:r>
+        <w:rPr>
+          <w:rFonts w:ascii="Noto Serif" w:hAnsi="Noto Serif" w:cs="Noto Serif"/>
+          <w:szCs w:val="24"/>
+        </w:rPr>
+        <w:t xml:space="preserve"> data </w:t>
+      </w:r>
+      <w:proofErr w:type="spellStart"/>
+      <w:r>
+        <w:rPr>
+          <w:rFonts w:ascii="Noto Serif" w:hAnsi="Noto Serif" w:cs="Noto Serif"/>
+          <w:szCs w:val="24"/>
+        </w:rPr>
+        <w:t>dalam</w:t>
+      </w:r>
+      <w:proofErr w:type="spellEnd"/>
+      <w:r>
+        <w:rPr>
+          <w:rFonts w:ascii="Noto Serif" w:hAnsi="Noto Serif" w:cs="Noto Serif"/>
+          <w:szCs w:val="24"/>
+        </w:rPr>
+        <w:t xml:space="preserve"> </w:t>
+      </w:r>
+      <w:proofErr w:type="spellStart"/>
+      <w:r>
+        <w:rPr>
+          <w:rFonts w:ascii="Noto Serif" w:hAnsi="Noto Serif" w:cs="Noto Serif"/>
+          <w:szCs w:val="24"/>
+        </w:rPr>
+        <w:t>bentuk</w:t>
+      </w:r>
+      <w:proofErr w:type="spellEnd"/>
+      <w:r>
+        <w:rPr>
+          <w:rFonts w:ascii="Noto Serif" w:hAnsi="Noto Serif" w:cs="Noto Serif"/>
+          <w:szCs w:val="24"/>
+        </w:rPr>
+        <w:t xml:space="preserve"> </w:t>
+      </w:r>
+      <w:proofErr w:type="spellStart"/>
+      <w:r>
+        <w:rPr>
+          <w:rFonts w:ascii="Noto Serif" w:hAnsi="Noto Serif" w:cs="Noto Serif"/>
+          <w:szCs w:val="24"/>
+        </w:rPr>
+        <w:t>bilangan</w:t>
+      </w:r>
+      <w:proofErr w:type="spellEnd"/>
+      <w:r>
+        <w:rPr>
+          <w:rFonts w:ascii="Noto Serif" w:hAnsi="Noto Serif" w:cs="Noto Serif"/>
+          <w:szCs w:val="24"/>
+        </w:rPr>
+        <w:t xml:space="preserve"> </w:t>
+      </w:r>
+      <w:proofErr w:type="spellStart"/>
+      <w:r>
+        <w:rPr>
+          <w:rFonts w:ascii="Noto Serif" w:hAnsi="Noto Serif" w:cs="Noto Serif"/>
+          <w:szCs w:val="24"/>
+        </w:rPr>
+        <w:t>pecahan</w:t>
+      </w:r>
+      <w:proofErr w:type="spellEnd"/>
+      <w:r>
+        <w:rPr>
+          <w:rFonts w:ascii="Noto Serif" w:hAnsi="Noto Serif" w:cs="Noto Serif"/>
+          <w:szCs w:val="24"/>
+        </w:rPr>
+        <w:t>/</w:t>
+      </w:r>
+      <w:proofErr w:type="spellStart"/>
+      <w:r>
+        <w:rPr>
+          <w:rFonts w:ascii="Noto Serif" w:hAnsi="Noto Serif" w:cs="Noto Serif"/>
+          <w:szCs w:val="24"/>
+        </w:rPr>
+        <w:t>bilangan</w:t>
+      </w:r>
+      <w:proofErr w:type="spellEnd"/>
+      <w:r>
+        <w:rPr>
+          <w:rFonts w:ascii="Noto Serif" w:hAnsi="Noto Serif" w:cs="Noto Serif"/>
+          <w:szCs w:val="24"/>
+        </w:rPr>
+        <w:t xml:space="preserve"> </w:t>
+      </w:r>
+      <w:proofErr w:type="spellStart"/>
+      <w:r>
+        <w:rPr>
+          <w:rFonts w:ascii="Noto Serif" w:hAnsi="Noto Serif" w:cs="Noto Serif"/>
+          <w:szCs w:val="24"/>
+        </w:rPr>
+        <w:t>presisi</w:t>
+      </w:r>
+      <w:proofErr w:type="spellEnd"/>
+      <w:r>
+        <w:rPr>
+          <w:rFonts w:ascii="Noto Serif" w:hAnsi="Noto Serif" w:cs="Noto Serif"/>
+          <w:szCs w:val="24"/>
+        </w:rPr>
+        <w:t xml:space="preserve">. </w:t>
+      </w:r>
+      <w:proofErr w:type="spellStart"/>
+      <w:r>
+        <w:rPr>
+          <w:rFonts w:ascii="Noto Serif" w:hAnsi="Noto Serif" w:cs="Noto Serif"/>
+          <w:szCs w:val="24"/>
+        </w:rPr>
+        <w:t>Jadi</w:t>
+      </w:r>
+      <w:proofErr w:type="spellEnd"/>
+      <w:r>
+        <w:rPr>
+          <w:rFonts w:ascii="Noto Serif" w:hAnsi="Noto Serif" w:cs="Noto Serif"/>
+          <w:szCs w:val="24"/>
+        </w:rPr>
+        <w:t xml:space="preserve"> </w:t>
+      </w:r>
+      <w:proofErr w:type="spellStart"/>
+      <w:r>
+        <w:rPr>
+          <w:rFonts w:ascii="Noto Serif" w:hAnsi="Noto Serif" w:cs="Noto Serif"/>
+          <w:szCs w:val="24"/>
+        </w:rPr>
+        <w:t>apabila</w:t>
+      </w:r>
+      <w:proofErr w:type="spellEnd"/>
+      <w:r>
+        <w:rPr>
+          <w:rFonts w:ascii="Noto Serif" w:hAnsi="Noto Serif" w:cs="Noto Serif"/>
+          <w:szCs w:val="24"/>
+        </w:rPr>
+        <w:t xml:space="preserve"> </w:t>
+      </w:r>
+      <w:proofErr w:type="spellStart"/>
+      <w:r>
+        <w:rPr>
+          <w:rFonts w:ascii="Noto Serif" w:hAnsi="Noto Serif" w:cs="Noto Serif"/>
+          <w:szCs w:val="24"/>
+        </w:rPr>
+        <w:t>ingin</w:t>
+      </w:r>
+      <w:proofErr w:type="spellEnd"/>
+      <w:r>
+        <w:rPr>
+          <w:rFonts w:ascii="Noto Serif" w:hAnsi="Noto Serif" w:cs="Noto Serif"/>
+          <w:szCs w:val="24"/>
+        </w:rPr>
+        <w:t xml:space="preserve"> </w:t>
+      </w:r>
+      <w:proofErr w:type="spellStart"/>
+      <w:r>
+        <w:rPr>
+          <w:rFonts w:ascii="Noto Serif" w:hAnsi="Noto Serif" w:cs="Noto Serif"/>
+          <w:szCs w:val="24"/>
+        </w:rPr>
+        <w:t>menyimpan</w:t>
+      </w:r>
+      <w:proofErr w:type="spellEnd"/>
+      <w:r>
+        <w:rPr>
+          <w:rFonts w:ascii="Noto Serif" w:hAnsi="Noto Serif" w:cs="Noto Serif"/>
+          <w:szCs w:val="24"/>
+        </w:rPr>
+        <w:t xml:space="preserve"> data yang </w:t>
+      </w:r>
+      <w:proofErr w:type="spellStart"/>
+      <w:r>
+        <w:rPr>
+          <w:rFonts w:ascii="Noto Serif" w:hAnsi="Noto Serif" w:cs="Noto Serif"/>
+          <w:szCs w:val="24"/>
+        </w:rPr>
+        <w:t>tidak</w:t>
+      </w:r>
+      <w:proofErr w:type="spellEnd"/>
+      <w:r>
+        <w:rPr>
+          <w:rFonts w:ascii="Noto Serif" w:hAnsi="Noto Serif" w:cs="Noto Serif"/>
+          <w:szCs w:val="24"/>
+        </w:rPr>
+        <w:t xml:space="preserve"> </w:t>
+      </w:r>
+      <w:proofErr w:type="spellStart"/>
+      <w:r>
+        <w:rPr>
+          <w:rFonts w:ascii="Noto Serif" w:hAnsi="Noto Serif" w:cs="Noto Serif"/>
+          <w:szCs w:val="24"/>
+        </w:rPr>
+        <w:t>didukung</w:t>
+      </w:r>
+      <w:proofErr w:type="spellEnd"/>
+      <w:r>
+        <w:rPr>
+          <w:rFonts w:ascii="Noto Serif" w:hAnsi="Noto Serif" w:cs="Noto Serif"/>
+          <w:szCs w:val="24"/>
+        </w:rPr>
+        <w:t xml:space="preserve"> </w:t>
+      </w:r>
+      <w:proofErr w:type="spellStart"/>
+      <w:r>
+        <w:rPr>
+          <w:rFonts w:ascii="Noto Serif" w:hAnsi="Noto Serif" w:cs="Noto Serif"/>
+          <w:szCs w:val="24"/>
+        </w:rPr>
+        <w:t>oleh</w:t>
+      </w:r>
+      <w:proofErr w:type="spellEnd"/>
+      <w:r>
+        <w:rPr>
+          <w:rFonts w:ascii="Noto Serif" w:hAnsi="Noto Serif" w:cs="Noto Serif"/>
+          <w:szCs w:val="24"/>
+        </w:rPr>
+        <w:t xml:space="preserve"> SQLite </w:t>
+      </w:r>
+      <w:proofErr w:type="spellStart"/>
+      <w:r>
+        <w:rPr>
+          <w:rFonts w:ascii="Noto Serif" w:hAnsi="Noto Serif" w:cs="Noto Serif"/>
+          <w:szCs w:val="24"/>
+        </w:rPr>
+        <w:t>maka</w:t>
+      </w:r>
+      <w:proofErr w:type="spellEnd"/>
+      <w:r>
+        <w:rPr>
+          <w:rFonts w:ascii="Noto Serif" w:hAnsi="Noto Serif" w:cs="Noto Serif"/>
+          <w:szCs w:val="24"/>
+        </w:rPr>
+        <w:t xml:space="preserve"> </w:t>
+      </w:r>
+      <w:proofErr w:type="spellStart"/>
+      <w:r>
+        <w:rPr>
+          <w:rFonts w:ascii="Noto Serif" w:hAnsi="Noto Serif" w:cs="Noto Serif"/>
+          <w:szCs w:val="24"/>
+        </w:rPr>
+        <w:t>diharuskan</w:t>
+      </w:r>
+      <w:proofErr w:type="spellEnd"/>
+      <w:r>
+        <w:rPr>
+          <w:rFonts w:ascii="Noto Serif" w:hAnsi="Noto Serif" w:cs="Noto Serif"/>
+          <w:szCs w:val="24"/>
+        </w:rPr>
+        <w:t xml:space="preserve"> </w:t>
+      </w:r>
+      <w:proofErr w:type="spellStart"/>
+      <w:r>
+        <w:rPr>
+          <w:rFonts w:ascii="Noto Serif" w:hAnsi="Noto Serif" w:cs="Noto Serif"/>
+          <w:szCs w:val="24"/>
+        </w:rPr>
+        <w:t>dilakukan</w:t>
+      </w:r>
+      <w:proofErr w:type="spellEnd"/>
+      <w:r>
+        <w:rPr>
+          <w:rFonts w:ascii="Noto Serif" w:hAnsi="Noto Serif" w:cs="Noto Serif"/>
+          <w:szCs w:val="24"/>
+        </w:rPr>
+        <w:t xml:space="preserve"> proses </w:t>
+      </w:r>
+      <w:proofErr w:type="spellStart"/>
+      <w:r>
+        <w:rPr>
+          <w:rFonts w:ascii="Noto Serif" w:hAnsi="Noto Serif" w:cs="Noto Serif"/>
+          <w:szCs w:val="24"/>
+        </w:rPr>
+        <w:t>konversi</w:t>
+      </w:r>
+      <w:proofErr w:type="spellEnd"/>
+      <w:r>
+        <w:rPr>
+          <w:rFonts w:ascii="Noto Serif" w:hAnsi="Noto Serif" w:cs="Noto Serif"/>
+          <w:szCs w:val="24"/>
+        </w:rPr>
+        <w:t xml:space="preserve"> </w:t>
+      </w:r>
+      <w:proofErr w:type="spellStart"/>
+      <w:r>
+        <w:rPr>
+          <w:rFonts w:ascii="Noto Serif" w:hAnsi="Noto Serif" w:cs="Noto Serif"/>
+          <w:szCs w:val="24"/>
+        </w:rPr>
+        <w:t>tipe</w:t>
+      </w:r>
+      <w:proofErr w:type="spellEnd"/>
+      <w:r>
+        <w:rPr>
+          <w:rFonts w:ascii="Noto Serif" w:hAnsi="Noto Serif" w:cs="Noto Serif"/>
+          <w:szCs w:val="24"/>
+        </w:rPr>
+        <w:t xml:space="preserve"> data yang </w:t>
+      </w:r>
+      <w:proofErr w:type="spellStart"/>
+      <w:r>
+        <w:rPr>
+          <w:rFonts w:ascii="Noto Serif" w:hAnsi="Noto Serif" w:cs="Noto Serif"/>
+          <w:szCs w:val="24"/>
+        </w:rPr>
+        <w:t>sesuai</w:t>
+      </w:r>
+      <w:proofErr w:type="spellEnd"/>
+      <w:r>
+        <w:rPr>
+          <w:rFonts w:ascii="Noto Serif" w:hAnsi="Noto Serif" w:cs="Noto Serif"/>
+          <w:szCs w:val="24"/>
+        </w:rPr>
+        <w:t xml:space="preserve"> </w:t>
+      </w:r>
+      <w:proofErr w:type="spellStart"/>
+      <w:r>
+        <w:rPr>
+          <w:rFonts w:ascii="Noto Serif" w:hAnsi="Noto Serif" w:cs="Noto Serif"/>
+          <w:szCs w:val="24"/>
+        </w:rPr>
+        <w:t>dengan</w:t>
+      </w:r>
+      <w:proofErr w:type="spellEnd"/>
+      <w:r>
+        <w:rPr>
+          <w:rFonts w:ascii="Noto Serif" w:hAnsi="Noto Serif" w:cs="Noto Serif"/>
+          <w:szCs w:val="24"/>
+        </w:rPr>
+        <w:t xml:space="preserve"> </w:t>
+      </w:r>
+      <w:proofErr w:type="spellStart"/>
+      <w:r>
+        <w:rPr>
+          <w:rFonts w:ascii="Noto Serif" w:hAnsi="Noto Serif" w:cs="Noto Serif"/>
+          <w:szCs w:val="24"/>
+        </w:rPr>
+        <w:t>tipe</w:t>
+      </w:r>
+      <w:proofErr w:type="spellEnd"/>
+      <w:r>
+        <w:rPr>
+          <w:rFonts w:ascii="Noto Serif" w:hAnsi="Noto Serif" w:cs="Noto Serif"/>
+          <w:szCs w:val="24"/>
+        </w:rPr>
+        <w:t xml:space="preserve"> data yang </w:t>
+      </w:r>
+      <w:proofErr w:type="spellStart"/>
+      <w:r>
+        <w:rPr>
+          <w:rFonts w:ascii="Noto Serif" w:hAnsi="Noto Serif" w:cs="Noto Serif"/>
+          <w:szCs w:val="24"/>
+        </w:rPr>
+        <w:t>didukung</w:t>
+      </w:r>
+      <w:proofErr w:type="spellEnd"/>
+      <w:r>
+        <w:rPr>
+          <w:rFonts w:ascii="Noto Serif" w:hAnsi="Noto Serif" w:cs="Noto Serif"/>
+          <w:szCs w:val="24"/>
+        </w:rPr>
+        <w:t xml:space="preserve"> </w:t>
+      </w:r>
+      <w:proofErr w:type="spellStart"/>
+      <w:r>
+        <w:rPr>
+          <w:rFonts w:ascii="Noto Serif" w:hAnsi="Noto Serif" w:cs="Noto Serif"/>
+          <w:szCs w:val="24"/>
+        </w:rPr>
+        <w:t>sebelum</w:t>
+      </w:r>
+      <w:proofErr w:type="spellEnd"/>
+      <w:r>
+        <w:rPr>
+          <w:rFonts w:ascii="Noto Serif" w:hAnsi="Noto Serif" w:cs="Noto Serif"/>
+          <w:szCs w:val="24"/>
+        </w:rPr>
+        <w:t xml:space="preserve"> </w:t>
+      </w:r>
+      <w:proofErr w:type="spellStart"/>
+      <w:r>
+        <w:rPr>
+          <w:rFonts w:ascii="Noto Serif" w:hAnsi="Noto Serif" w:cs="Noto Serif"/>
+          <w:szCs w:val="24"/>
+        </w:rPr>
+        <w:t>melakukan</w:t>
+      </w:r>
+      <w:proofErr w:type="spellEnd"/>
+      <w:r>
+        <w:rPr>
+          <w:rFonts w:ascii="Noto Serif" w:hAnsi="Noto Serif" w:cs="Noto Serif"/>
+          <w:szCs w:val="24"/>
+        </w:rPr>
+        <w:t xml:space="preserve"> </w:t>
+      </w:r>
+      <w:proofErr w:type="spellStart"/>
+      <w:r>
+        <w:rPr>
+          <w:rFonts w:ascii="Noto Serif" w:hAnsi="Noto Serif" w:cs="Noto Serif"/>
+          <w:szCs w:val="24"/>
+        </w:rPr>
+        <w:t>penyimpanan</w:t>
+      </w:r>
+      <w:proofErr w:type="spellEnd"/>
+      <w:r>
+        <w:rPr>
+          <w:rFonts w:ascii="Noto Serif" w:hAnsi="Noto Serif" w:cs="Noto Serif"/>
+          <w:szCs w:val="24"/>
+        </w:rPr>
+        <w:t xml:space="preserve"> data.</w:t>
+      </w:r>
+    </w:p>
+    <w:p>
+      <w:pPr>
+        <w:ind w:left="720" w:firstLine="720"/>
+        <w:rPr>
+          <w:rFonts w:ascii="Noto Serif" w:hAnsi="Noto Serif" w:cs="Noto Serif"/>
+          <w:szCs w:val="24"/>
+        </w:rPr>
+      </w:pPr>
+      <w:proofErr w:type="spellStart"/>
+      <w:r>
+        <w:rPr>
+          <w:rFonts w:ascii="Noto Serif" w:hAnsi="Noto Serif" w:cs="Noto Serif"/>
+          <w:szCs w:val="24"/>
+        </w:rPr>
+        <w:t>Langkah</w:t>
+      </w:r>
+      <w:proofErr w:type="spellEnd"/>
+      <w:r>
+        <w:rPr>
+          <w:rFonts w:ascii="Noto Serif" w:hAnsi="Noto Serif" w:cs="Noto Serif"/>
+          <w:szCs w:val="24"/>
+        </w:rPr>
+        <w:t xml:space="preserve"> </w:t>
+      </w:r>
+      <w:proofErr w:type="spellStart"/>
+      <w:r>
+        <w:rPr>
+          <w:rFonts w:ascii="Noto Serif" w:hAnsi="Noto Serif" w:cs="Noto Serif"/>
+          <w:szCs w:val="24"/>
+        </w:rPr>
+        <w:t>pertama</w:t>
+      </w:r>
+      <w:proofErr w:type="spellEnd"/>
+      <w:r>
+        <w:rPr>
+          <w:rFonts w:ascii="Noto Serif" w:hAnsi="Noto Serif" w:cs="Noto Serif"/>
+          <w:szCs w:val="24"/>
+        </w:rPr>
+        <w:t xml:space="preserve"> </w:t>
+      </w:r>
+      <w:proofErr w:type="spellStart"/>
+      <w:r>
+        <w:rPr>
+          <w:rFonts w:ascii="Noto Serif" w:hAnsi="Noto Serif" w:cs="Noto Serif"/>
+          <w:szCs w:val="24"/>
+        </w:rPr>
+        <w:t>dalam</w:t>
+      </w:r>
+      <w:proofErr w:type="spellEnd"/>
+      <w:r>
+        <w:rPr>
+          <w:rFonts w:ascii="Noto Serif" w:hAnsi="Noto Serif" w:cs="Noto Serif"/>
+          <w:szCs w:val="24"/>
+        </w:rPr>
+        <w:t xml:space="preserve"> </w:t>
+      </w:r>
+      <w:proofErr w:type="spellStart"/>
+      <w:r>
+        <w:rPr>
+          <w:rFonts w:ascii="Noto Serif" w:hAnsi="Noto Serif" w:cs="Noto Serif"/>
+          <w:szCs w:val="24"/>
+        </w:rPr>
+        <w:t>pembuatan</w:t>
+      </w:r>
+      <w:proofErr w:type="spellEnd"/>
+      <w:r>
+        <w:rPr>
+          <w:rFonts w:ascii="Noto Serif" w:hAnsi="Noto Serif" w:cs="Noto Serif"/>
+          <w:szCs w:val="24"/>
+        </w:rPr>
+        <w:t xml:space="preserve"> </w:t>
+      </w:r>
+      <w:proofErr w:type="spellStart"/>
+      <w:r>
+        <w:rPr>
+          <w:rFonts w:ascii="Noto Serif" w:hAnsi="Noto Serif" w:cs="Noto Serif"/>
+          <w:szCs w:val="24"/>
+        </w:rPr>
+        <w:t>dan</w:t>
+      </w:r>
+      <w:proofErr w:type="spellEnd"/>
+      <w:r>
+        <w:rPr>
+          <w:rFonts w:ascii="Noto Serif" w:hAnsi="Noto Serif" w:cs="Noto Serif"/>
+          <w:szCs w:val="24"/>
+        </w:rPr>
+        <w:t xml:space="preserve"> </w:t>
+      </w:r>
+      <w:proofErr w:type="spellStart"/>
+      <w:r>
+        <w:rPr>
+          <w:rFonts w:ascii="Noto Serif" w:hAnsi="Noto Serif" w:cs="Noto Serif"/>
+          <w:szCs w:val="24"/>
+        </w:rPr>
+        <w:t>pembaruan</w:t>
+      </w:r>
+      <w:proofErr w:type="spellEnd"/>
+      <w:r>
+        <w:rPr>
+          <w:rFonts w:ascii="Noto Serif" w:hAnsi="Noto Serif" w:cs="Noto Serif"/>
+          <w:szCs w:val="24"/>
+        </w:rPr>
+        <w:t xml:space="preserve"> database SQLite </w:t>
+      </w:r>
+      <w:proofErr w:type="spellStart"/>
+      <w:r>
+        <w:rPr>
+          <w:rFonts w:ascii="Noto Serif" w:hAnsi="Noto Serif" w:cs="Noto Serif"/>
+          <w:szCs w:val="24"/>
+        </w:rPr>
+        <w:t>oleh</w:t>
+      </w:r>
+      <w:proofErr w:type="spellEnd"/>
+      <w:r>
+        <w:rPr>
+          <w:rFonts w:ascii="Noto Serif" w:hAnsi="Noto Serif" w:cs="Noto Serif"/>
+          <w:szCs w:val="24"/>
+        </w:rPr>
+        <w:t xml:space="preserve"> </w:t>
+      </w:r>
+      <w:proofErr w:type="spellStart"/>
+      <w:r>
+        <w:rPr>
+          <w:rFonts w:ascii="Noto Serif" w:hAnsi="Noto Serif" w:cs="Noto Serif"/>
+          <w:szCs w:val="24"/>
+        </w:rPr>
+        <w:t>aplikasi</w:t>
+      </w:r>
+      <w:proofErr w:type="spellEnd"/>
+      <w:r>
+        <w:rPr>
+          <w:rFonts w:ascii="Noto Serif" w:hAnsi="Noto Serif" w:cs="Noto Serif"/>
+          <w:szCs w:val="24"/>
+        </w:rPr>
+        <w:t xml:space="preserve"> </w:t>
+      </w:r>
+      <w:proofErr w:type="spellStart"/>
+      <w:r>
+        <w:rPr>
+          <w:rFonts w:ascii="Noto Serif" w:hAnsi="Noto Serif" w:cs="Noto Serif"/>
+          <w:szCs w:val="24"/>
+        </w:rPr>
+        <w:t>adalah</w:t>
+      </w:r>
+      <w:proofErr w:type="spellEnd"/>
+      <w:r>
+        <w:rPr>
+          <w:rFonts w:ascii="Noto Serif" w:hAnsi="Noto Serif" w:cs="Noto Serif"/>
+          <w:szCs w:val="24"/>
+        </w:rPr>
+        <w:t xml:space="preserve"> </w:t>
+      </w:r>
+      <w:proofErr w:type="spellStart"/>
+      <w:r>
+        <w:rPr>
+          <w:rFonts w:ascii="Noto Serif" w:hAnsi="Noto Serif" w:cs="Noto Serif"/>
+          <w:szCs w:val="24"/>
+        </w:rPr>
+        <w:t>mendefinisikan</w:t>
+      </w:r>
+      <w:proofErr w:type="spellEnd"/>
+      <w:r>
+        <w:rPr>
+          <w:rFonts w:ascii="Noto Serif" w:hAnsi="Noto Serif" w:cs="Noto Serif"/>
+          <w:szCs w:val="24"/>
+        </w:rPr>
+        <w:t xml:space="preserve"> </w:t>
+      </w:r>
+      <w:proofErr w:type="spellStart"/>
+      <w:r>
+        <w:rPr>
+          <w:rFonts w:ascii="Noto Serif" w:hAnsi="Noto Serif" w:cs="Noto Serif"/>
+          <w:szCs w:val="24"/>
+        </w:rPr>
+        <w:t>skema</w:t>
+      </w:r>
+      <w:proofErr w:type="spellEnd"/>
+      <w:r>
+        <w:rPr>
+          <w:rFonts w:ascii="Noto Serif" w:hAnsi="Noto Serif" w:cs="Noto Serif"/>
+          <w:szCs w:val="24"/>
+        </w:rPr>
+        <w:t xml:space="preserve"> data yang </w:t>
+      </w:r>
+      <w:proofErr w:type="spellStart"/>
+      <w:proofErr w:type="gramStart"/>
+      <w:r>
+        <w:rPr>
+          <w:rFonts w:ascii="Noto Serif" w:hAnsi="Noto Serif" w:cs="Noto Serif"/>
+          <w:szCs w:val="24"/>
+        </w:rPr>
+        <w:t>akan</w:t>
+      </w:r>
+      <w:proofErr w:type="spellEnd"/>
+      <w:proofErr w:type="gramEnd"/>
+      <w:r>
+        <w:rPr>
+          <w:rFonts w:ascii="Noto Serif" w:hAnsi="Noto Serif" w:cs="Noto Serif"/>
+          <w:szCs w:val="24"/>
+        </w:rPr>
+        <w:t xml:space="preserve"> </w:t>
+      </w:r>
+      <w:proofErr w:type="spellStart"/>
+      <w:r>
+        <w:rPr>
+          <w:rFonts w:ascii="Noto Serif" w:hAnsi="Noto Serif" w:cs="Noto Serif"/>
+          <w:szCs w:val="24"/>
+        </w:rPr>
+        <w:t>diimplementasikan</w:t>
+      </w:r>
+      <w:proofErr w:type="spellEnd"/>
+      <w:r>
+        <w:rPr>
+          <w:rFonts w:ascii="Noto Serif" w:hAnsi="Noto Serif" w:cs="Noto Serif"/>
+          <w:szCs w:val="24"/>
+        </w:rPr>
+        <w:t xml:space="preserve"> </w:t>
+      </w:r>
+      <w:proofErr w:type="spellStart"/>
+      <w:r>
+        <w:rPr>
+          <w:rFonts w:ascii="Noto Serif" w:hAnsi="Noto Serif" w:cs="Noto Serif"/>
+          <w:szCs w:val="24"/>
+        </w:rPr>
+        <w:t>ke</w:t>
+      </w:r>
+      <w:proofErr w:type="spellEnd"/>
+      <w:r>
+        <w:rPr>
+          <w:rFonts w:ascii="Noto Serif" w:hAnsi="Noto Serif" w:cs="Noto Serif"/>
+          <w:szCs w:val="24"/>
+        </w:rPr>
+        <w:t xml:space="preserve"> </w:t>
+      </w:r>
+      <w:proofErr w:type="spellStart"/>
+      <w:r>
+        <w:rPr>
+          <w:rFonts w:ascii="Noto Serif" w:hAnsi="Noto Serif" w:cs="Noto Serif"/>
+          <w:szCs w:val="24"/>
+        </w:rPr>
+        <w:t>dalam</w:t>
+      </w:r>
+      <w:proofErr w:type="spellEnd"/>
+      <w:r>
+        <w:rPr>
+          <w:rFonts w:ascii="Noto Serif" w:hAnsi="Noto Serif" w:cs="Noto Serif"/>
+          <w:szCs w:val="24"/>
+        </w:rPr>
+        <w:t xml:space="preserve"> database. </w:t>
+      </w:r>
+      <w:proofErr w:type="spellStart"/>
+      <w:r>
+        <w:rPr>
+          <w:rFonts w:ascii="Noto Serif" w:hAnsi="Noto Serif" w:cs="Noto Serif"/>
+          <w:szCs w:val="24"/>
+        </w:rPr>
+        <w:t>Semua</w:t>
+      </w:r>
+      <w:proofErr w:type="spellEnd"/>
+      <w:r>
+        <w:rPr>
+          <w:rFonts w:ascii="Noto Serif" w:hAnsi="Noto Serif" w:cs="Noto Serif"/>
+          <w:szCs w:val="24"/>
+        </w:rPr>
+        <w:t xml:space="preserve"> </w:t>
+      </w:r>
+      <w:proofErr w:type="spellStart"/>
+      <w:r>
+        <w:rPr>
+          <w:rFonts w:ascii="Noto Serif" w:hAnsi="Noto Serif" w:cs="Noto Serif"/>
+          <w:szCs w:val="24"/>
+        </w:rPr>
+        <w:t>skema</w:t>
+      </w:r>
+      <w:proofErr w:type="spellEnd"/>
+      <w:r>
+        <w:rPr>
+          <w:rFonts w:ascii="Noto Serif" w:hAnsi="Noto Serif" w:cs="Noto Serif"/>
+          <w:szCs w:val="24"/>
+        </w:rPr>
+        <w:t xml:space="preserve"> yang </w:t>
+      </w:r>
+      <w:proofErr w:type="spellStart"/>
+      <w:r>
+        <w:rPr>
+          <w:rFonts w:ascii="Noto Serif" w:hAnsi="Noto Serif" w:cs="Noto Serif"/>
+          <w:szCs w:val="24"/>
+        </w:rPr>
+        <w:t>ada</w:t>
+      </w:r>
+      <w:proofErr w:type="spellEnd"/>
+      <w:r>
+        <w:rPr>
+          <w:rFonts w:ascii="Noto Serif" w:hAnsi="Noto Serif" w:cs="Noto Serif"/>
+          <w:szCs w:val="24"/>
+        </w:rPr>
+        <w:t>,</w:t>
+      </w:r>
+      <w:r>
+        <w:rPr>
+          <w:rFonts w:ascii="Noto Serif" w:hAnsi="Noto Serif" w:cs="Noto Serif"/>
+          <w:szCs w:val="24"/>
+        </w:rPr>
+        <w:t xml:space="preserve"> </w:t>
+      </w:r>
+      <w:proofErr w:type="spellStart"/>
+      <w:r>
+        <w:rPr>
+          <w:rFonts w:ascii="Noto Serif" w:hAnsi="Noto Serif" w:cs="Noto Serif"/>
+          <w:szCs w:val="24"/>
+        </w:rPr>
+        <w:t>dimasukkan</w:t>
+      </w:r>
+      <w:proofErr w:type="spellEnd"/>
+      <w:r>
+        <w:rPr>
+          <w:rFonts w:ascii="Noto Serif" w:hAnsi="Noto Serif" w:cs="Noto Serif"/>
+          <w:szCs w:val="24"/>
+        </w:rPr>
+        <w:t xml:space="preserve"> </w:t>
+      </w:r>
+      <w:proofErr w:type="spellStart"/>
+      <w:r>
+        <w:rPr>
+          <w:rFonts w:ascii="Noto Serif" w:hAnsi="Noto Serif" w:cs="Noto Serif"/>
+          <w:szCs w:val="24"/>
+        </w:rPr>
+        <w:t>pada</w:t>
+      </w:r>
+      <w:proofErr w:type="spellEnd"/>
+      <w:r>
+        <w:rPr>
+          <w:rFonts w:ascii="Noto Serif" w:hAnsi="Noto Serif" w:cs="Noto Serif"/>
+          <w:szCs w:val="24"/>
+        </w:rPr>
+        <w:t xml:space="preserve"> </w:t>
+      </w:r>
+      <w:proofErr w:type="spellStart"/>
+      <w:r>
+        <w:rPr>
+          <w:rFonts w:ascii="Noto Serif" w:hAnsi="Noto Serif" w:cs="Noto Serif"/>
+          <w:szCs w:val="24"/>
+        </w:rPr>
+        <w:t>satu</w:t>
+      </w:r>
+      <w:proofErr w:type="spellEnd"/>
+      <w:r>
+        <w:rPr>
+          <w:rFonts w:ascii="Noto Serif" w:hAnsi="Noto Serif" w:cs="Noto Serif"/>
+          <w:szCs w:val="24"/>
+        </w:rPr>
+        <w:t xml:space="preserve"> file Java</w:t>
+      </w:r>
+      <w:r>
+        <w:rPr>
+          <w:rFonts w:ascii="Noto Serif" w:hAnsi="Noto Serif" w:cs="Noto Serif"/>
+          <w:szCs w:val="24"/>
+        </w:rPr>
+        <w:t xml:space="preserve"> yang </w:t>
+      </w:r>
+      <w:proofErr w:type="spellStart"/>
+      <w:r>
+        <w:rPr>
+          <w:rFonts w:ascii="Noto Serif" w:hAnsi="Noto Serif" w:cs="Noto Serif"/>
+          <w:szCs w:val="24"/>
+        </w:rPr>
+        <w:t>berisi</w:t>
+      </w:r>
+      <w:proofErr w:type="spellEnd"/>
+      <w:r>
+        <w:rPr>
+          <w:rFonts w:ascii="Noto Serif" w:hAnsi="Noto Serif" w:cs="Noto Serif"/>
+          <w:szCs w:val="24"/>
+        </w:rPr>
+        <w:t xml:space="preserve"> </w:t>
+      </w:r>
+      <w:proofErr w:type="spellStart"/>
+      <w:proofErr w:type="gramStart"/>
+      <w:r>
+        <w:rPr>
+          <w:rFonts w:ascii="Noto Serif" w:hAnsi="Noto Serif" w:cs="Noto Serif"/>
+          <w:szCs w:val="24"/>
+        </w:rPr>
+        <w:t>nama</w:t>
+      </w:r>
+      <w:proofErr w:type="spellEnd"/>
+      <w:proofErr w:type="gramEnd"/>
+      <w:r>
+        <w:rPr>
+          <w:rFonts w:ascii="Noto Serif" w:hAnsi="Noto Serif" w:cs="Noto Serif"/>
+          <w:szCs w:val="24"/>
+        </w:rPr>
+        <w:t xml:space="preserve"> table, </w:t>
+      </w:r>
+      <w:proofErr w:type="spellStart"/>
+      <w:r>
+        <w:rPr>
+          <w:rFonts w:ascii="Noto Serif" w:hAnsi="Noto Serif" w:cs="Noto Serif"/>
+          <w:szCs w:val="24"/>
+        </w:rPr>
+        <w:t>nama</w:t>
+      </w:r>
+      <w:proofErr w:type="spellEnd"/>
+      <w:r>
+        <w:rPr>
+          <w:rFonts w:ascii="Noto Serif" w:hAnsi="Noto Serif" w:cs="Noto Serif"/>
+          <w:szCs w:val="24"/>
+        </w:rPr>
+        <w:t xml:space="preserve"> </w:t>
+      </w:r>
+      <w:proofErr w:type="spellStart"/>
+      <w:r>
+        <w:rPr>
+          <w:rFonts w:ascii="Noto Serif" w:hAnsi="Noto Serif" w:cs="Noto Serif"/>
+          <w:szCs w:val="24"/>
+        </w:rPr>
+        <w:t>kolom</w:t>
+      </w:r>
+      <w:proofErr w:type="spellEnd"/>
+      <w:r>
+        <w:rPr>
+          <w:rFonts w:ascii="Noto Serif" w:hAnsi="Noto Serif" w:cs="Noto Serif"/>
+          <w:szCs w:val="24"/>
+        </w:rPr>
+        <w:t xml:space="preserve">, </w:t>
+      </w:r>
+      <w:proofErr w:type="spellStart"/>
+      <w:r>
+        <w:rPr>
+          <w:rFonts w:ascii="Noto Serif" w:hAnsi="Noto Serif" w:cs="Noto Serif"/>
+          <w:szCs w:val="24"/>
+        </w:rPr>
+        <w:t>bahkan</w:t>
+      </w:r>
+      <w:proofErr w:type="spellEnd"/>
+      <w:r>
+        <w:rPr>
+          <w:rFonts w:ascii="Noto Serif" w:hAnsi="Noto Serif" w:cs="Noto Serif"/>
+          <w:szCs w:val="24"/>
+        </w:rPr>
+        <w:t xml:space="preserve"> query yang </w:t>
+      </w:r>
+      <w:proofErr w:type="spellStart"/>
+      <w:r>
+        <w:rPr>
+          <w:rFonts w:ascii="Noto Serif" w:hAnsi="Noto Serif" w:cs="Noto Serif"/>
+          <w:szCs w:val="24"/>
+        </w:rPr>
+        <w:t>akan</w:t>
+      </w:r>
+      <w:proofErr w:type="spellEnd"/>
+      <w:r>
+        <w:rPr>
+          <w:rFonts w:ascii="Noto Serif" w:hAnsi="Noto Serif" w:cs="Noto Serif"/>
+          <w:szCs w:val="24"/>
+        </w:rPr>
+        <w:t xml:space="preserve"> </w:t>
+      </w:r>
+      <w:proofErr w:type="spellStart"/>
+      <w:r>
+        <w:rPr>
+          <w:rFonts w:ascii="Noto Serif" w:hAnsi="Noto Serif" w:cs="Noto Serif"/>
+          <w:szCs w:val="24"/>
+        </w:rPr>
+        <w:t>dijalankan</w:t>
+      </w:r>
+      <w:proofErr w:type="spellEnd"/>
+      <w:r>
+        <w:rPr>
+          <w:rFonts w:ascii="Noto Serif" w:hAnsi="Noto Serif" w:cs="Noto Serif"/>
+          <w:szCs w:val="24"/>
+        </w:rPr>
+        <w:t>.</w:t>
+      </w:r>
+    </w:p>
+    <w:p>
+      <w:pPr>
+        <w:ind w:left="720" w:firstLine="720"/>
+        <w:rPr>
+          <w:rFonts w:ascii="Noto Serif" w:hAnsi="Noto Serif" w:cs="Noto Serif"/>
+          <w:szCs w:val="24"/>
+        </w:rPr>
+      </w:pPr>
+      <w:r>
+        <w:rPr>
+          <w:noProof/>
+        </w:rPr>
+        <w:lastRenderedPageBreak/>
+        <w:drawing>
+          <wp:inline distT="0" distB="0" distL="0" distR="0" wp14:anchorId="0BBD4A84" wp14:editId="2F00B348">
+            <wp:extent cx="4465122" cy="1181158"/>
+            <wp:effectExtent l="0" t="0" r="0" b="0"/>
+            <wp:docPr id="4" name="Picture 4"/>
+            <wp:cNvGraphicFramePr>
+              <a:graphicFrameLocks xmlns:a="http://schemas.openxmlformats.org/drawingml/2006/main" noChangeAspect="1"/>
+            </wp:cNvGraphicFramePr>
+            <a:graphic xmlns:a="http://schemas.openxmlformats.org/drawingml/2006/main">
+              <a:graphicData uri="http://schemas.openxmlformats.org/drawingml/2006/picture">
+                <pic:pic xmlns:pic="http://schemas.openxmlformats.org/drawingml/2006/picture">
+                  <pic:nvPicPr>
+                    <pic:cNvPr id="1" name=""/>
+                    <pic:cNvPicPr/>
+                  </pic:nvPicPr>
+                  <pic:blipFill>
+                    <a:blip r:embed="rId17"/>
+                    <a:stretch>
+                      <a:fillRect/>
+                    </a:stretch>
+                  </pic:blipFill>
+                  <pic:spPr>
+                    <a:xfrm>
+                      <a:off x="0" y="0"/>
+                      <a:ext cx="4489022" cy="1187480"/>
+                    </a:xfrm>
+                    <a:prstGeom prst="rect">
+                      <a:avLst/>
+                    </a:prstGeom>
+                  </pic:spPr>
+                </pic:pic>
+              </a:graphicData>
+            </a:graphic>
+          </wp:inline>
+        </w:drawing>
+      </w:r>
     </w:p>
     <w:p>
       <w:pPr>
@@ -8798,7 +10794,7 @@
                     <pic:cNvPicPr/>
                   </pic:nvPicPr>
                   <pic:blipFill>
-                    <a:blip r:embed="rId15"/>
+                    <a:blip r:embed="rId18"/>
                     <a:stretch>
                       <a:fillRect/>
                     </a:stretch>
@@ -8838,8 +10834,8 @@
       </w:pPr>
     </w:p>
     <w:sectPr>
-      <w:headerReference w:type="default" r:id="rId16"/>
-      <w:footerReference w:type="default" r:id="rId17"/>
+      <w:headerReference w:type="default" r:id="rId19"/>
+      <w:footerReference w:type="default" r:id="rId20"/>
       <w:pgSz w:w="12240" w:h="15840"/>
       <w:pgMar w:top="1440" w:right="1440" w:bottom="1440" w:left="1440" w:header="720" w:footer="720" w:gutter="0"/>
       <w:cols w:space="720"/>
@@ -8909,7 +10905,7 @@
         <w:noProof/>
         <w:lang w:val="en-ID"/>
       </w:rPr>
-      <w:t>6</w:t>
+      <w:t>4</w:t>
     </w:r>
     <w:r>
       <w:rPr>
@@ -11103,6 +13099,17 @@
       <w:szCs w:val="24"/>
     </w:rPr>
   </w:style>
+  <w:style w:type="character" w:styleId="Hyperlink">
+    <w:name w:val="Hyperlink"/>
+    <w:basedOn w:val="DefaultParagraphFont"/>
+    <w:uiPriority w:val="99"/>
+    <w:unhideWhenUsed/>
+    <w:rsid w:val="00B93571"/>
+    <w:rPr>
+      <w:color w:val="0563C1" w:themeColor="hyperlink"/>
+      <w:u w:val="single"/>
+    </w:rPr>
+  </w:style>
 </w:styles>
 </file>
 
@@ -11406,7 +13413,7 @@
 </file>
 
 <file path=customXml/itemProps1.xml><?xml version="1.0" encoding="utf-8"?>
-<ds:datastoreItem xmlns:ds="http://schemas.openxmlformats.org/officeDocument/2006/customXml" ds:itemID="{AFAD1E9A-2FE2-4E1E-8F8F-1DFD37DB6642}">
+<ds:datastoreItem xmlns:ds="http://schemas.openxmlformats.org/officeDocument/2006/customXml" ds:itemID="{0CA59A61-71EE-4463-9797-16F8728FB64C}">
   <ds:schemaRefs>
     <ds:schemaRef ds:uri="http://schemas.openxmlformats.org/officeDocument/2006/bibliography"/>
   </ds:schemaRefs>

</xml_diff>